<commit_message>
update: Diagrams and report
</commit_message>
<xml_diff>
--- a/report.docx
+++ b/report.docx
@@ -15,6 +15,121 @@
     <w:p/>
     <w:p>
       <w:r>
+        <w:t>UPDATE THE DIAGRAMS</w:t>
+      </w:r>
+    </w:p>
+    <w:p>
+      <w:pPr>
+        <w:rPr>
+          <w:noProof/>
+        </w:rPr>
+      </w:pPr>
+      <w:r>
+        <w:t>USECASE:</w:t>
+      </w:r>
+      <w:r>
+        <w:rPr>
+          <w:noProof/>
+        </w:rPr>
+        <w:t xml:space="preserve"> </w:t>
+      </w:r>
+      <w:r>
+        <w:drawing>
+          <wp:inline distT="0" distB="0" distL="0" distR="0" wp14:anchorId="41ECE416" wp14:editId="3737DED9">
+            <wp:extent cx="5943600" cy="2614930"/>
+            <wp:effectExtent l="0" t="0" r="0" b="0"/>
+            <wp:docPr id="1877074027" name="Picture 1" descr="A diagram of a company&#10;&#10;Description automatically generated"/>
+            <wp:cNvGraphicFramePr>
+              <a:graphicFrameLocks xmlns:a="http://schemas.openxmlformats.org/drawingml/2006/main" noChangeAspect="1"/>
+            </wp:cNvGraphicFramePr>
+            <a:graphic xmlns:a="http://schemas.openxmlformats.org/drawingml/2006/main">
+              <a:graphicData uri="http://schemas.openxmlformats.org/drawingml/2006/picture">
+                <pic:pic xmlns:pic="http://schemas.openxmlformats.org/drawingml/2006/picture">
+                  <pic:nvPicPr>
+                    <pic:cNvPr id="1877074027" name="Picture 1" descr="A diagram of a company&#10;&#10;Description automatically generated"/>
+                    <pic:cNvPicPr/>
+                  </pic:nvPicPr>
+                  <pic:blipFill>
+                    <a:blip r:embed="rId5"/>
+                    <a:stretch>
+                      <a:fillRect/>
+                    </a:stretch>
+                  </pic:blipFill>
+                  <pic:spPr>
+                    <a:xfrm>
+                      <a:off x="0" y="0"/>
+                      <a:ext cx="5943600" cy="2614930"/>
+                    </a:xfrm>
+                    <a:prstGeom prst="rect">
+                      <a:avLst/>
+                    </a:prstGeom>
+                  </pic:spPr>
+                </pic:pic>
+              </a:graphicData>
+            </a:graphic>
+          </wp:inline>
+        </w:drawing>
+      </w:r>
+    </w:p>
+    <w:p>
+      <w:pPr>
+        <w:rPr>
+          <w:noProof/>
+        </w:rPr>
+      </w:pPr>
+    </w:p>
+    <w:p>
+      <w:r>
+        <w:t>Class diagram:</w:t>
+      </w:r>
+      <w:r>
+        <w:rPr>
+          <w:noProof/>
+        </w:rPr>
+        <w:t xml:space="preserve"> </w:t>
+      </w:r>
+      <w:r>
+        <w:drawing>
+          <wp:inline distT="0" distB="0" distL="0" distR="0" wp14:anchorId="1BA37875" wp14:editId="33DC588D">
+            <wp:extent cx="5943600" cy="3239135"/>
+            <wp:effectExtent l="0" t="0" r="0" b="0"/>
+            <wp:docPr id="497021111" name="Picture 1" descr="A diagram of a computer program&#10;&#10;Description automatically generated with medium confidence"/>
+            <wp:cNvGraphicFramePr>
+              <a:graphicFrameLocks xmlns:a="http://schemas.openxmlformats.org/drawingml/2006/main" noChangeAspect="1"/>
+            </wp:cNvGraphicFramePr>
+            <a:graphic xmlns:a="http://schemas.openxmlformats.org/drawingml/2006/main">
+              <a:graphicData uri="http://schemas.openxmlformats.org/drawingml/2006/picture">
+                <pic:pic xmlns:pic="http://schemas.openxmlformats.org/drawingml/2006/picture">
+                  <pic:nvPicPr>
+                    <pic:cNvPr id="497021111" name="Picture 1" descr="A diagram of a computer program&#10;&#10;Description automatically generated with medium confidence"/>
+                    <pic:cNvPicPr/>
+                  </pic:nvPicPr>
+                  <pic:blipFill>
+                    <a:blip r:embed="rId6"/>
+                    <a:stretch>
+                      <a:fillRect/>
+                    </a:stretch>
+                  </pic:blipFill>
+                  <pic:spPr>
+                    <a:xfrm>
+                      <a:off x="0" y="0"/>
+                      <a:ext cx="5943600" cy="3239135"/>
+                    </a:xfrm>
+                    <a:prstGeom prst="rect">
+                      <a:avLst/>
+                    </a:prstGeom>
+                  </pic:spPr>
+                </pic:pic>
+              </a:graphicData>
+            </a:graphic>
+          </wp:inline>
+        </w:drawing>
+      </w:r>
+    </w:p>
+    <w:p/>
+    <w:p>
+      <w:r>
+        <w:lastRenderedPageBreak/>
         <w:t>2. Working with overloading</w:t>
       </w:r>
     </w:p>
@@ -28,10 +143,13 @@
     </w:p>
     <w:p>
       <w:r>
+        <w:rPr>
+          <w:noProof/>
+        </w:rPr>
         <w:drawing>
-          <wp:inline distT="0" distB="0" distL="0" distR="0" wp14:anchorId="481EB5FD" wp14:editId="576D4915">
-            <wp:extent cx="5943600" cy="3249295"/>
-            <wp:effectExtent l="0" t="0" r="0" b="8255"/>
+          <wp:inline distT="0" distB="0" distL="0" distR="0" wp14:anchorId="481EB5FD" wp14:editId="62BACFFA">
+            <wp:extent cx="4398818" cy="2404781"/>
+            <wp:effectExtent l="0" t="0" r="1905" b="0"/>
             <wp:docPr id="1384242803" name="Picture 1" descr="A computer screen shot of a program&#10;&#10;Description automatically generated"/>
             <wp:cNvGraphicFramePr>
               <a:graphicFrameLocks xmlns:a="http://schemas.openxmlformats.org/drawingml/2006/main" noChangeAspect="1"/>
@@ -44,7 +162,7 @@
                     <pic:cNvPicPr/>
                   </pic:nvPicPr>
                   <pic:blipFill>
-                    <a:blip r:embed="rId5"/>
+                    <a:blip r:embed="rId7"/>
                     <a:stretch>
                       <a:fillRect/>
                     </a:stretch>
@@ -52,7 +170,7 @@
                   <pic:spPr>
                     <a:xfrm>
                       <a:off x="0" y="0"/>
-                      <a:ext cx="5943600" cy="3249295"/>
+                      <a:ext cx="4410449" cy="2411140"/>
                     </a:xfrm>
                     <a:prstGeom prst="rect">
                       <a:avLst/>
@@ -67,10 +185,13 @@
     </w:p>
     <w:p>
       <w:r>
+        <w:rPr>
+          <w:noProof/>
+        </w:rPr>
         <w:drawing>
-          <wp:inline distT="0" distB="0" distL="0" distR="0" wp14:anchorId="7BD91095" wp14:editId="1455A6EE">
-            <wp:extent cx="5943600" cy="3075940"/>
-            <wp:effectExtent l="0" t="0" r="0" b="0"/>
+          <wp:inline distT="0" distB="0" distL="0" distR="0" wp14:anchorId="7BD91095" wp14:editId="6B77343B">
+            <wp:extent cx="4403824" cy="2279073"/>
+            <wp:effectExtent l="0" t="0" r="0" b="6985"/>
             <wp:docPr id="1504146469" name="Picture 1"/>
             <wp:cNvGraphicFramePr>
               <a:graphicFrameLocks xmlns:a="http://schemas.openxmlformats.org/drawingml/2006/main" noChangeAspect="1"/>
@@ -83,7 +204,7 @@
                     <pic:cNvPicPr/>
                   </pic:nvPicPr>
                   <pic:blipFill>
-                    <a:blip r:embed="rId6"/>
+                    <a:blip r:embed="rId8"/>
                     <a:stretch>
                       <a:fillRect/>
                     </a:stretch>
@@ -91,7 +212,7 @@
                   <pic:spPr>
                     <a:xfrm>
                       <a:off x="0" y="0"/>
-                      <a:ext cx="5943600" cy="3075940"/>
+                      <a:ext cx="4418378" cy="2286605"/>
                     </a:xfrm>
                     <a:prstGeom prst="rect">
                       <a:avLst/>
@@ -117,10 +238,13 @@
     </w:p>
     <w:p>
       <w:r>
+        <w:rPr>
+          <w:noProof/>
+        </w:rPr>
         <w:drawing>
-          <wp:inline distT="0" distB="0" distL="0" distR="0" wp14:anchorId="0F93588A" wp14:editId="5CB94088">
-            <wp:extent cx="5943600" cy="2465070"/>
-            <wp:effectExtent l="0" t="0" r="0" b="0"/>
+          <wp:inline distT="0" distB="0" distL="0" distR="0" wp14:anchorId="0F93588A" wp14:editId="52DEE9EB">
+            <wp:extent cx="3574473" cy="1482490"/>
+            <wp:effectExtent l="0" t="0" r="6985" b="3810"/>
             <wp:docPr id="1559579203" name="Picture 1" descr="A screen shot of a computer code&#10;&#10;Description automatically generated"/>
             <wp:cNvGraphicFramePr>
               <a:graphicFrameLocks xmlns:a="http://schemas.openxmlformats.org/drawingml/2006/main" noChangeAspect="1"/>
@@ -133,7 +257,7 @@
                     <pic:cNvPicPr/>
                   </pic:nvPicPr>
                   <pic:blipFill>
-                    <a:blip r:embed="rId7"/>
+                    <a:blip r:embed="rId9"/>
                     <a:stretch>
                       <a:fillRect/>
                     </a:stretch>
@@ -141,7 +265,7 @@
                   <pic:spPr>
                     <a:xfrm>
                       <a:off x="0" y="0"/>
-                      <a:ext cx="5943600" cy="2465070"/>
+                      <a:ext cx="3593302" cy="1490299"/>
                     </a:xfrm>
                     <a:prstGeom prst="rect">
                       <a:avLst/>
@@ -157,6 +281,7 @@
     <w:p/>
     <w:p>
       <w:r>
+        <w:lastRenderedPageBreak/>
         <w:t>3. Passing parameter</w:t>
       </w:r>
     </w:p>
@@ -226,11 +351,13 @@
     </w:p>
     <w:p>
       <w:r>
-        <w:lastRenderedPageBreak/>
+        <w:rPr>
+          <w:noProof/>
+        </w:rPr>
         <w:drawing>
-          <wp:inline distT="0" distB="0" distL="0" distR="0" wp14:anchorId="1E3DF412" wp14:editId="3B620223">
-            <wp:extent cx="5943600" cy="3769360"/>
-            <wp:effectExtent l="0" t="0" r="0" b="2540"/>
+          <wp:inline distT="0" distB="0" distL="0" distR="0" wp14:anchorId="1E3DF412" wp14:editId="7DDFD454">
+            <wp:extent cx="4702629" cy="2982351"/>
+            <wp:effectExtent l="0" t="0" r="3175" b="8890"/>
             <wp:docPr id="1383961949" name="Picture 1" descr="A screen shot of a computer program&#10;&#10;Description automatically generated"/>
             <wp:cNvGraphicFramePr>
               <a:graphicFrameLocks xmlns:a="http://schemas.openxmlformats.org/drawingml/2006/main" noChangeAspect="1"/>
@@ -243,7 +370,7 @@
                     <pic:cNvPicPr/>
                   </pic:nvPicPr>
                   <pic:blipFill>
-                    <a:blip r:embed="rId8"/>
+                    <a:blip r:embed="rId10"/>
                     <a:stretch>
                       <a:fillRect/>
                     </a:stretch>
@@ -251,7 +378,7 @@
                   <pic:spPr>
                     <a:xfrm>
                       <a:off x="0" y="0"/>
-                      <a:ext cx="5943600" cy="3769360"/>
+                      <a:ext cx="4723395" cy="2995521"/>
                     </a:xfrm>
                     <a:prstGeom prst="rect">
                       <a:avLst/>
@@ -266,9 +393,12 @@
     </w:p>
     <w:p>
       <w:r>
+        <w:rPr>
+          <w:noProof/>
+        </w:rPr>
         <w:drawing>
-          <wp:inline distT="0" distB="0" distL="0" distR="0" wp14:anchorId="50F1F1CE" wp14:editId="27D1BEFE">
-            <wp:extent cx="5943600" cy="3048000"/>
+          <wp:inline distT="0" distB="0" distL="0" distR="0" wp14:anchorId="50F1F1CE" wp14:editId="162E29D8">
+            <wp:extent cx="4882243" cy="2503714"/>
             <wp:effectExtent l="0" t="0" r="0" b="0"/>
             <wp:docPr id="1132084203" name="Picture 1" descr="A screen shot of a computer program&#10;&#10;Description automatically generated"/>
             <wp:cNvGraphicFramePr>
@@ -282,7 +412,7 @@
                     <pic:cNvPicPr/>
                   </pic:nvPicPr>
                   <pic:blipFill>
-                    <a:blip r:embed="rId9"/>
+                    <a:blip r:embed="rId11"/>
                     <a:stretch>
                       <a:fillRect/>
                     </a:stretch>
@@ -290,7 +420,7 @@
                   <pic:spPr>
                     <a:xfrm>
                       <a:off x="0" y="0"/>
-                      <a:ext cx="5943600" cy="3048000"/>
+                      <a:ext cx="4893511" cy="2509492"/>
                     </a:xfrm>
                     <a:prstGeom prst="rect">
                       <a:avLst/>
@@ -306,6 +436,7 @@
     <w:p/>
     <w:p>
       <w:r>
+        <w:lastRenderedPageBreak/>
         <w:t>4. Use debug run</w:t>
       </w:r>
     </w:p>
@@ -314,9 +445,8 @@
         <w:rPr>
           <w:noProof/>
         </w:rPr>
-        <w:lastRenderedPageBreak/>
         <w:drawing>
-          <wp:inline distT="0" distB="0" distL="0" distR="0" wp14:anchorId="5FC78081" wp14:editId="3B17774E">
+          <wp:inline distT="0" distB="0" distL="0" distR="0" wp14:anchorId="5FC78081" wp14:editId="4D5DC874">
             <wp:extent cx="5943600" cy="3343275"/>
             <wp:effectExtent l="0" t="0" r="0" b="9525"/>
             <wp:docPr id="1582888096" name="Picture 1" descr="A computer screen shot of a program&#10;&#10;Description automatically generated"/>
@@ -328,117 +458,6 @@
                 <pic:pic xmlns:pic="http://schemas.openxmlformats.org/drawingml/2006/picture">
                   <pic:nvPicPr>
                     <pic:cNvPr id="1582888096" name="Picture 1" descr="A computer screen shot of a program&#10;&#10;Description automatically generated"/>
-                    <pic:cNvPicPr>
-                      <a:picLocks noChangeAspect="1" noChangeArrowheads="1"/>
-                    </pic:cNvPicPr>
-                  </pic:nvPicPr>
-                  <pic:blipFill>
-                    <a:blip r:embed="rId10" cstate="print">
-                      <a:extLst>
-                        <a:ext uri="{28A0092B-C50C-407E-A947-70E740481C1C}">
-                          <a14:useLocalDpi xmlns:a14="http://schemas.microsoft.com/office/drawing/2010/main" val="0"/>
-                        </a:ext>
-                      </a:extLst>
-                    </a:blip>
-                    <a:srcRect/>
-                    <a:stretch>
-                      <a:fillRect/>
-                    </a:stretch>
-                  </pic:blipFill>
-                  <pic:spPr bwMode="auto">
-                    <a:xfrm>
-                      <a:off x="0" y="0"/>
-                      <a:ext cx="5943600" cy="3343275"/>
-                    </a:xfrm>
-                    <a:prstGeom prst="rect">
-                      <a:avLst/>
-                    </a:prstGeom>
-                    <a:noFill/>
-                    <a:ln>
-                      <a:noFill/>
-                    </a:ln>
-                  </pic:spPr>
-                </pic:pic>
-              </a:graphicData>
-            </a:graphic>
-          </wp:inline>
-        </w:drawing>
-      </w:r>
-    </w:p>
-    <w:p>
-      <w:r>
-        <w:rPr>
-          <w:noProof/>
-        </w:rPr>
-        <w:drawing>
-          <wp:inline distT="0" distB="0" distL="0" distR="0" wp14:anchorId="05A6F983" wp14:editId="014E7CD4">
-            <wp:extent cx="5943600" cy="3343275"/>
-            <wp:effectExtent l="0" t="0" r="0" b="9525"/>
-            <wp:docPr id="456489747" name="Picture 2" descr="A computer screen shot of a program&#10;&#10;Description automatically generated"/>
-            <wp:cNvGraphicFramePr>
-              <a:graphicFrameLocks xmlns:a="http://schemas.openxmlformats.org/drawingml/2006/main" noChangeAspect="1"/>
-            </wp:cNvGraphicFramePr>
-            <a:graphic xmlns:a="http://schemas.openxmlformats.org/drawingml/2006/main">
-              <a:graphicData uri="http://schemas.openxmlformats.org/drawingml/2006/picture">
-                <pic:pic xmlns:pic="http://schemas.openxmlformats.org/drawingml/2006/picture">
-                  <pic:nvPicPr>
-                    <pic:cNvPr id="456489747" name="Picture 2" descr="A computer screen shot of a program&#10;&#10;Description automatically generated"/>
-                    <pic:cNvPicPr>
-                      <a:picLocks noChangeAspect="1" noChangeArrowheads="1"/>
-                    </pic:cNvPicPr>
-                  </pic:nvPicPr>
-                  <pic:blipFill>
-                    <a:blip r:embed="rId11" cstate="print">
-                      <a:extLst>
-                        <a:ext uri="{28A0092B-C50C-407E-A947-70E740481C1C}">
-                          <a14:useLocalDpi xmlns:a14="http://schemas.microsoft.com/office/drawing/2010/main" val="0"/>
-                        </a:ext>
-                      </a:extLst>
-                    </a:blip>
-                    <a:srcRect/>
-                    <a:stretch>
-                      <a:fillRect/>
-                    </a:stretch>
-                  </pic:blipFill>
-                  <pic:spPr bwMode="auto">
-                    <a:xfrm>
-                      <a:off x="0" y="0"/>
-                      <a:ext cx="5943600" cy="3343275"/>
-                    </a:xfrm>
-                    <a:prstGeom prst="rect">
-                      <a:avLst/>
-                    </a:prstGeom>
-                    <a:noFill/>
-                    <a:ln>
-                      <a:noFill/>
-                    </a:ln>
-                  </pic:spPr>
-                </pic:pic>
-              </a:graphicData>
-            </a:graphic>
-          </wp:inline>
-        </w:drawing>
-      </w:r>
-    </w:p>
-    <w:p>
-      <w:r>
-        <w:rPr>
-          <w:noProof/>
-        </w:rPr>
-        <w:lastRenderedPageBreak/>
-        <w:drawing>
-          <wp:inline distT="0" distB="0" distL="0" distR="0" wp14:anchorId="39C80487" wp14:editId="7FB296C2">
-            <wp:extent cx="5943600" cy="3343275"/>
-            <wp:effectExtent l="0" t="0" r="0" b="9525"/>
-            <wp:docPr id="979871380" name="Picture 3" descr="A screenshot of a computer program&#10;&#10;Description automatically generated"/>
-            <wp:cNvGraphicFramePr>
-              <a:graphicFrameLocks xmlns:a="http://schemas.openxmlformats.org/drawingml/2006/main" noChangeAspect="1"/>
-            </wp:cNvGraphicFramePr>
-            <a:graphic xmlns:a="http://schemas.openxmlformats.org/drawingml/2006/main">
-              <a:graphicData uri="http://schemas.openxmlformats.org/drawingml/2006/picture">
-                <pic:pic xmlns:pic="http://schemas.openxmlformats.org/drawingml/2006/picture">
-                  <pic:nvPicPr>
-                    <pic:cNvPr id="979871380" name="Picture 3" descr="A screenshot of a computer program&#10;&#10;Description automatically generated"/>
                     <pic:cNvPicPr>
                       <a:picLocks noChangeAspect="1" noChangeArrowheads="1"/>
                     </pic:cNvPicPr>
@@ -482,10 +501,10 @@
           <w:noProof/>
         </w:rPr>
         <w:drawing>
-          <wp:inline distT="0" distB="0" distL="0" distR="0" wp14:anchorId="7FCA1D95" wp14:editId="0892B83C">
+          <wp:inline distT="0" distB="0" distL="0" distR="0" wp14:anchorId="05A6F983" wp14:editId="5B1EF304">
             <wp:extent cx="5943600" cy="3343275"/>
             <wp:effectExtent l="0" t="0" r="0" b="9525"/>
-            <wp:docPr id="620405743" name="Picture 4" descr="A computer screen shot of a program&#10;&#10;Description automatically generated"/>
+            <wp:docPr id="456489747" name="Picture 2" descr="A computer screen shot of a program&#10;&#10;Description automatically generated"/>
             <wp:cNvGraphicFramePr>
               <a:graphicFrameLocks xmlns:a="http://schemas.openxmlformats.org/drawingml/2006/main" noChangeAspect="1"/>
             </wp:cNvGraphicFramePr>
@@ -493,7 +512,7 @@
               <a:graphicData uri="http://schemas.openxmlformats.org/drawingml/2006/picture">
                 <pic:pic xmlns:pic="http://schemas.openxmlformats.org/drawingml/2006/picture">
                   <pic:nvPicPr>
-                    <pic:cNvPr id="620405743" name="Picture 4" descr="A computer screen shot of a program&#10;&#10;Description automatically generated"/>
+                    <pic:cNvPr id="456489747" name="Picture 2" descr="A computer screen shot of a program&#10;&#10;Description automatically generated"/>
                     <pic:cNvPicPr>
                       <a:picLocks noChangeAspect="1" noChangeArrowheads="1"/>
                     </pic:cNvPicPr>
@@ -538,10 +557,10 @@
         </w:rPr>
         <w:lastRenderedPageBreak/>
         <w:drawing>
-          <wp:inline distT="0" distB="0" distL="0" distR="0" wp14:anchorId="40A7B92F" wp14:editId="7657277C">
+          <wp:inline distT="0" distB="0" distL="0" distR="0" wp14:anchorId="39C80487" wp14:editId="176D6741">
             <wp:extent cx="5943600" cy="3343275"/>
             <wp:effectExtent l="0" t="0" r="0" b="9525"/>
-            <wp:docPr id="1175511063" name="Picture 5" descr="A computer screen shot of a program&#10;&#10;Description automatically generated"/>
+            <wp:docPr id="979871380" name="Picture 3" descr="A screenshot of a computer program&#10;&#10;Description automatically generated"/>
             <wp:cNvGraphicFramePr>
               <a:graphicFrameLocks xmlns:a="http://schemas.openxmlformats.org/drawingml/2006/main" noChangeAspect="1"/>
             </wp:cNvGraphicFramePr>
@@ -549,7 +568,7 @@
               <a:graphicData uri="http://schemas.openxmlformats.org/drawingml/2006/picture">
                 <pic:pic xmlns:pic="http://schemas.openxmlformats.org/drawingml/2006/picture">
                   <pic:nvPicPr>
-                    <pic:cNvPr id="1175511063" name="Picture 5" descr="A computer screen shot of a program&#10;&#10;Description automatically generated"/>
+                    <pic:cNvPr id="979871380" name="Picture 3" descr="A screenshot of a computer program&#10;&#10;Description automatically generated"/>
                     <pic:cNvPicPr>
                       <a:picLocks noChangeAspect="1" noChangeArrowheads="1"/>
                     </pic:cNvPicPr>
@@ -593,10 +612,10 @@
           <w:noProof/>
         </w:rPr>
         <w:drawing>
-          <wp:inline distT="0" distB="0" distL="0" distR="0" wp14:anchorId="370B2BC8" wp14:editId="5A5E7FBC">
+          <wp:inline distT="0" distB="0" distL="0" distR="0" wp14:anchorId="7FCA1D95" wp14:editId="37C18DE5">
             <wp:extent cx="5943600" cy="3343275"/>
             <wp:effectExtent l="0" t="0" r="0" b="9525"/>
-            <wp:docPr id="1925542668" name="Picture 6" descr="A screenshot of a computer program&#10;&#10;Description automatically generated"/>
+            <wp:docPr id="620405743" name="Picture 4" descr="A computer screen shot of a program&#10;&#10;Description automatically generated"/>
             <wp:cNvGraphicFramePr>
               <a:graphicFrameLocks xmlns:a="http://schemas.openxmlformats.org/drawingml/2006/main" noChangeAspect="1"/>
             </wp:cNvGraphicFramePr>
@@ -604,7 +623,7 @@
               <a:graphicData uri="http://schemas.openxmlformats.org/drawingml/2006/picture">
                 <pic:pic xmlns:pic="http://schemas.openxmlformats.org/drawingml/2006/picture">
                   <pic:nvPicPr>
-                    <pic:cNvPr id="1925542668" name="Picture 6" descr="A screenshot of a computer program&#10;&#10;Description automatically generated"/>
+                    <pic:cNvPr id="620405743" name="Picture 4" descr="A computer screen shot of a program&#10;&#10;Description automatically generated"/>
                     <pic:cNvPicPr>
                       <a:picLocks noChangeAspect="1" noChangeArrowheads="1"/>
                     </pic:cNvPicPr>
@@ -649,10 +668,10 @@
         </w:rPr>
         <w:lastRenderedPageBreak/>
         <w:drawing>
-          <wp:inline distT="0" distB="0" distL="0" distR="0" wp14:anchorId="501743AE" wp14:editId="72B66570">
+          <wp:inline distT="0" distB="0" distL="0" distR="0" wp14:anchorId="40A7B92F" wp14:editId="2395754B">
             <wp:extent cx="5943600" cy="3343275"/>
             <wp:effectExtent l="0" t="0" r="0" b="9525"/>
-            <wp:docPr id="2003099303" name="Picture 7" descr="A screenshot of a computer program&#10;&#10;Description automatically generated"/>
+            <wp:docPr id="1175511063" name="Picture 5" descr="A computer screen shot of a program&#10;&#10;Description automatically generated"/>
             <wp:cNvGraphicFramePr>
               <a:graphicFrameLocks xmlns:a="http://schemas.openxmlformats.org/drawingml/2006/main" noChangeAspect="1"/>
             </wp:cNvGraphicFramePr>
@@ -660,7 +679,7 @@
               <a:graphicData uri="http://schemas.openxmlformats.org/drawingml/2006/picture">
                 <pic:pic xmlns:pic="http://schemas.openxmlformats.org/drawingml/2006/picture">
                   <pic:nvPicPr>
-                    <pic:cNvPr id="2003099303" name="Picture 7" descr="A screenshot of a computer program&#10;&#10;Description automatically generated"/>
+                    <pic:cNvPr id="1175511063" name="Picture 5" descr="A computer screen shot of a program&#10;&#10;Description automatically generated"/>
                     <pic:cNvPicPr>
                       <a:picLocks noChangeAspect="1" noChangeArrowheads="1"/>
                     </pic:cNvPicPr>
@@ -700,15 +719,130 @@
     </w:p>
     <w:p>
       <w:r>
+        <w:rPr>
+          <w:noProof/>
+        </w:rPr>
+        <w:drawing>
+          <wp:inline distT="0" distB="0" distL="0" distR="0" wp14:anchorId="370B2BC8" wp14:editId="7D4D8FE0">
+            <wp:extent cx="5943600" cy="3343275"/>
+            <wp:effectExtent l="0" t="0" r="0" b="9525"/>
+            <wp:docPr id="1925542668" name="Picture 6" descr="A screenshot of a computer program&#10;&#10;Description automatically generated"/>
+            <wp:cNvGraphicFramePr>
+              <a:graphicFrameLocks xmlns:a="http://schemas.openxmlformats.org/drawingml/2006/main" noChangeAspect="1"/>
+            </wp:cNvGraphicFramePr>
+            <a:graphic xmlns:a="http://schemas.openxmlformats.org/drawingml/2006/main">
+              <a:graphicData uri="http://schemas.openxmlformats.org/drawingml/2006/picture">
+                <pic:pic xmlns:pic="http://schemas.openxmlformats.org/drawingml/2006/picture">
+                  <pic:nvPicPr>
+                    <pic:cNvPr id="1925542668" name="Picture 6" descr="A screenshot of a computer program&#10;&#10;Description automatically generated"/>
+                    <pic:cNvPicPr>
+                      <a:picLocks noChangeAspect="1" noChangeArrowheads="1"/>
+                    </pic:cNvPicPr>
+                  </pic:nvPicPr>
+                  <pic:blipFill>
+                    <a:blip r:embed="rId17" cstate="print">
+                      <a:extLst>
+                        <a:ext uri="{28A0092B-C50C-407E-A947-70E740481C1C}">
+                          <a14:useLocalDpi xmlns:a14="http://schemas.microsoft.com/office/drawing/2010/main" val="0"/>
+                        </a:ext>
+                      </a:extLst>
+                    </a:blip>
+                    <a:srcRect/>
+                    <a:stretch>
+                      <a:fillRect/>
+                    </a:stretch>
+                  </pic:blipFill>
+                  <pic:spPr bwMode="auto">
+                    <a:xfrm>
+                      <a:off x="0" y="0"/>
+                      <a:ext cx="5943600" cy="3343275"/>
+                    </a:xfrm>
+                    <a:prstGeom prst="rect">
+                      <a:avLst/>
+                    </a:prstGeom>
+                    <a:noFill/>
+                    <a:ln>
+                      <a:noFill/>
+                    </a:ln>
+                  </pic:spPr>
+                </pic:pic>
+              </a:graphicData>
+            </a:graphic>
+          </wp:inline>
+        </w:drawing>
+      </w:r>
+    </w:p>
+    <w:p>
+      <w:r>
+        <w:rPr>
+          <w:noProof/>
+        </w:rPr>
+        <w:lastRenderedPageBreak/>
+        <w:drawing>
+          <wp:inline distT="0" distB="0" distL="0" distR="0" wp14:anchorId="501743AE" wp14:editId="72247FF3">
+            <wp:extent cx="5943600" cy="3343275"/>
+            <wp:effectExtent l="0" t="0" r="0" b="9525"/>
+            <wp:docPr id="2003099303" name="Picture 7" descr="A screenshot of a computer program&#10;&#10;Description automatically generated"/>
+            <wp:cNvGraphicFramePr>
+              <a:graphicFrameLocks xmlns:a="http://schemas.openxmlformats.org/drawingml/2006/main" noChangeAspect="1"/>
+            </wp:cNvGraphicFramePr>
+            <a:graphic xmlns:a="http://schemas.openxmlformats.org/drawingml/2006/main">
+              <a:graphicData uri="http://schemas.openxmlformats.org/drawingml/2006/picture">
+                <pic:pic xmlns:pic="http://schemas.openxmlformats.org/drawingml/2006/picture">
+                  <pic:nvPicPr>
+                    <pic:cNvPr id="2003099303" name="Picture 7" descr="A screenshot of a computer program&#10;&#10;Description automatically generated"/>
+                    <pic:cNvPicPr>
+                      <a:picLocks noChangeAspect="1" noChangeArrowheads="1"/>
+                    </pic:cNvPicPr>
+                  </pic:nvPicPr>
+                  <pic:blipFill>
+                    <a:blip r:embed="rId18" cstate="print">
+                      <a:extLst>
+                        <a:ext uri="{28A0092B-C50C-407E-A947-70E740481C1C}">
+                          <a14:useLocalDpi xmlns:a14="http://schemas.microsoft.com/office/drawing/2010/main" val="0"/>
+                        </a:ext>
+                      </a:extLst>
+                    </a:blip>
+                    <a:srcRect/>
+                    <a:stretch>
+                      <a:fillRect/>
+                    </a:stretch>
+                  </pic:blipFill>
+                  <pic:spPr bwMode="auto">
+                    <a:xfrm>
+                      <a:off x="0" y="0"/>
+                      <a:ext cx="5943600" cy="3343275"/>
+                    </a:xfrm>
+                    <a:prstGeom prst="rect">
+                      <a:avLst/>
+                    </a:prstGeom>
+                    <a:noFill/>
+                    <a:ln>
+                      <a:noFill/>
+                    </a:ln>
+                  </pic:spPr>
+                </pic:pic>
+              </a:graphicData>
+            </a:graphic>
+          </wp:inline>
+        </w:drawing>
+      </w:r>
+    </w:p>
+    <w:p/>
+    <w:p>
+      <w:r>
         <w:t>5. Classifier Member and Instance Member</w:t>
       </w:r>
     </w:p>
     <w:p>
       <w:r>
+        <w:rPr>
+          <w:noProof/>
+        </w:rPr>
         <w:drawing>
-          <wp:inline distT="0" distB="0" distL="0" distR="0" wp14:anchorId="7A53E83F" wp14:editId="5E3A6CAF">
-            <wp:extent cx="4296375" cy="1400370"/>
-            <wp:effectExtent l="0" t="0" r="9525" b="0"/>
+          <wp:inline distT="0" distB="0" distL="0" distR="0" wp14:anchorId="7A53E83F" wp14:editId="2646F382">
+            <wp:extent cx="3332018" cy="1086045"/>
+            <wp:effectExtent l="0" t="0" r="1905" b="0"/>
             <wp:docPr id="424543092" name="Picture 1" descr="A screen shot of a computer screen&#10;&#10;Description automatically generated"/>
             <wp:cNvGraphicFramePr>
               <a:graphicFrameLocks xmlns:a="http://schemas.openxmlformats.org/drawingml/2006/main" noChangeAspect="1"/>
@@ -721,7 +855,7 @@
                     <pic:cNvPicPr/>
                   </pic:nvPicPr>
                   <pic:blipFill>
-                    <a:blip r:embed="rId17"/>
+                    <a:blip r:embed="rId19"/>
                     <a:stretch>
                       <a:fillRect/>
                     </a:stretch>
@@ -729,7 +863,7 @@
                   <pic:spPr>
                     <a:xfrm>
                       <a:off x="0" y="0"/>
-                      <a:ext cx="4296375" cy="1400370"/>
+                      <a:ext cx="3360648" cy="1095377"/>
                     </a:xfrm>
                     <a:prstGeom prst="rect">
                       <a:avLst/>
@@ -744,11 +878,13 @@
     </w:p>
     <w:p>
       <w:r>
-        <w:lastRenderedPageBreak/>
+        <w:rPr>
+          <w:noProof/>
+        </w:rPr>
         <w:drawing>
-          <wp:inline distT="0" distB="0" distL="0" distR="0" wp14:anchorId="10323029" wp14:editId="00BB122C">
-            <wp:extent cx="5943600" cy="4643755"/>
-            <wp:effectExtent l="0" t="0" r="0" b="4445"/>
+          <wp:inline distT="0" distB="0" distL="0" distR="0" wp14:anchorId="10323029" wp14:editId="62487289">
+            <wp:extent cx="2781300" cy="2173039"/>
+            <wp:effectExtent l="0" t="0" r="0" b="0"/>
             <wp:docPr id="791558919" name="Picture 1" descr="A screen shot of a computer program&#10;&#10;Description automatically generated"/>
             <wp:cNvGraphicFramePr>
               <a:graphicFrameLocks xmlns:a="http://schemas.openxmlformats.org/drawingml/2006/main" noChangeAspect="1"/>
@@ -761,7 +897,7 @@
                     <pic:cNvPicPr/>
                   </pic:nvPicPr>
                   <pic:blipFill>
-                    <a:blip r:embed="rId18"/>
+                    <a:blip r:embed="rId20"/>
                     <a:stretch>
                       <a:fillRect/>
                     </a:stretch>
@@ -769,7 +905,7 @@
                   <pic:spPr>
                     <a:xfrm>
                       <a:off x="0" y="0"/>
-                      <a:ext cx="5943600" cy="4643755"/>
+                      <a:ext cx="2790685" cy="2180371"/>
                     </a:xfrm>
                     <a:prstGeom prst="rect">
                       <a:avLst/>
@@ -784,6 +920,10 @@
     </w:p>
     <w:p>
       <w:r>
+        <w:rPr>
+          <w:noProof/>
+        </w:rPr>
+        <w:lastRenderedPageBreak/>
         <w:drawing>
           <wp:inline distT="0" distB="0" distL="0" distR="0" wp14:anchorId="6E0F48A0" wp14:editId="0E82E6E7">
             <wp:extent cx="5943600" cy="1442085"/>
@@ -800,7 +940,7 @@
                     <pic:cNvPicPr/>
                   </pic:nvPicPr>
                   <pic:blipFill>
-                    <a:blip r:embed="rId19"/>
+                    <a:blip r:embed="rId21"/>
                     <a:stretch>
                       <a:fillRect/>
                     </a:stretch>
@@ -831,11 +971,13 @@
     </w:p>
     <w:p>
       <w:r>
-        <w:lastRenderedPageBreak/>
+        <w:rPr>
+          <w:noProof/>
+        </w:rPr>
         <w:drawing>
-          <wp:inline distT="0" distB="0" distL="0" distR="0" wp14:anchorId="3199A05E" wp14:editId="6F9B7BAB">
-            <wp:extent cx="5943600" cy="654685"/>
-            <wp:effectExtent l="0" t="0" r="0" b="0"/>
+          <wp:inline distT="0" distB="0" distL="0" distR="0" wp14:anchorId="3199A05E" wp14:editId="5514B670">
+            <wp:extent cx="4611909" cy="508000"/>
+            <wp:effectExtent l="0" t="0" r="0" b="6350"/>
             <wp:docPr id="571714759" name="Picture 1"/>
             <wp:cNvGraphicFramePr>
               <a:graphicFrameLocks xmlns:a="http://schemas.openxmlformats.org/drawingml/2006/main" noChangeAspect="1"/>
@@ -848,7 +990,7 @@
                     <pic:cNvPicPr/>
                   </pic:nvPicPr>
                   <pic:blipFill>
-                    <a:blip r:embed="rId20"/>
+                    <a:blip r:embed="rId22"/>
                     <a:stretch>
                       <a:fillRect/>
                     </a:stretch>
@@ -856,7 +998,7 @@
                   <pic:spPr>
                     <a:xfrm>
                       <a:off x="0" y="0"/>
-                      <a:ext cx="5943600" cy="654685"/>
+                      <a:ext cx="4671807" cy="514598"/>
                     </a:xfrm>
                     <a:prstGeom prst="rect">
                       <a:avLst/>
@@ -869,10 +1011,13 @@
         </w:drawing>
       </w:r>
       <w:r>
+        <w:rPr>
+          <w:noProof/>
+        </w:rPr>
         <w:drawing>
-          <wp:inline distT="0" distB="0" distL="0" distR="0" wp14:anchorId="5F56FCB0" wp14:editId="1B13A8E1">
-            <wp:extent cx="5943600" cy="1957705"/>
-            <wp:effectExtent l="0" t="0" r="0" b="4445"/>
+          <wp:inline distT="0" distB="0" distL="0" distR="0" wp14:anchorId="5F56FCB0" wp14:editId="458D7FBE">
+            <wp:extent cx="4699000" cy="1547758"/>
+            <wp:effectExtent l="0" t="0" r="6350" b="0"/>
             <wp:docPr id="1634265774" name="Picture 1" descr="A screen shot of a computer code&#10;&#10;Description automatically generated"/>
             <wp:cNvGraphicFramePr>
               <a:graphicFrameLocks xmlns:a="http://schemas.openxmlformats.org/drawingml/2006/main" noChangeAspect="1"/>
@@ -885,7 +1030,7 @@
                     <pic:cNvPicPr/>
                   </pic:nvPicPr>
                   <pic:blipFill>
-                    <a:blip r:embed="rId21"/>
+                    <a:blip r:embed="rId23"/>
                     <a:stretch>
                       <a:fillRect/>
                     </a:stretch>
@@ -893,7 +1038,7 @@
                   <pic:spPr>
                     <a:xfrm>
                       <a:off x="0" y="0"/>
-                      <a:ext cx="5943600" cy="1957705"/>
+                      <a:ext cx="4712121" cy="1552080"/>
                     </a:xfrm>
                     <a:prstGeom prst="rect">
                       <a:avLst/>
@@ -908,10 +1053,13 @@
     </w:p>
     <w:p>
       <w:r>
+        <w:rPr>
+          <w:noProof/>
+        </w:rPr>
         <w:drawing>
-          <wp:inline distT="0" distB="0" distL="0" distR="0" wp14:anchorId="6FD3C420" wp14:editId="24F681C2">
-            <wp:extent cx="5943600" cy="3249295"/>
-            <wp:effectExtent l="0" t="0" r="0" b="8255"/>
+          <wp:inline distT="0" distB="0" distL="0" distR="0" wp14:anchorId="6FD3C420" wp14:editId="5AEB6C63">
+            <wp:extent cx="4762500" cy="2603602"/>
+            <wp:effectExtent l="0" t="0" r="0" b="6350"/>
             <wp:docPr id="427100302" name="Picture 1" descr="A screen shot of a computer program&#10;&#10;Description automatically generated"/>
             <wp:cNvGraphicFramePr>
               <a:graphicFrameLocks xmlns:a="http://schemas.openxmlformats.org/drawingml/2006/main" noChangeAspect="1"/>
@@ -924,7 +1072,7 @@
                     <pic:cNvPicPr/>
                   </pic:nvPicPr>
                   <pic:blipFill>
-                    <a:blip r:embed="rId22"/>
+                    <a:blip r:embed="rId24"/>
                     <a:stretch>
                       <a:fillRect/>
                     </a:stretch>
@@ -932,7 +1080,7 @@
                   <pic:spPr>
                     <a:xfrm>
                       <a:off x="0" y="0"/>
-                      <a:ext cx="5943600" cy="3249295"/>
+                      <a:ext cx="4785005" cy="2615905"/>
                     </a:xfrm>
                     <a:prstGeom prst="rect">
                       <a:avLst/>
@@ -945,6 +1093,18 @@
         </w:drawing>
       </w:r>
     </w:p>
+    <w:p>
+      <w:pPr>
+        <w:pStyle w:val="ListParagraph"/>
+        <w:numPr>
+          <w:ilvl w:val="1"/>
+          <w:numId w:val="1"/>
+        </w:numPr>
+      </w:pPr>
+      <w:r>
+        <w:t>toString() returns String</w:t>
+      </w:r>
+    </w:p>
     <w:p/>
     <w:p/>
     <w:p>
@@ -954,7 +1114,9 @@
     </w:p>
     <w:p>
       <w:r>
-        <w:lastRenderedPageBreak/>
+        <w:rPr>
+          <w:noProof/>
+        </w:rPr>
         <w:drawing>
           <wp:inline distT="0" distB="0" distL="0" distR="0" wp14:anchorId="55F175E7" wp14:editId="1EFE14EB">
             <wp:extent cx="5943600" cy="3858260"/>
@@ -971,7 +1133,7 @@
                     <pic:cNvPicPr/>
                   </pic:nvPicPr>
                   <pic:blipFill>
-                    <a:blip r:embed="rId23"/>
+                    <a:blip r:embed="rId25"/>
                     <a:stretch>
                       <a:fillRect/>
                     </a:stretch>
@@ -994,6 +1156,10 @@
     </w:p>
     <w:p>
       <w:r>
+        <w:rPr>
+          <w:noProof/>
+        </w:rPr>
+        <w:lastRenderedPageBreak/>
         <w:drawing>
           <wp:inline distT="0" distB="0" distL="0" distR="0" wp14:anchorId="22963387" wp14:editId="36708DE5">
             <wp:extent cx="5943600" cy="3962400"/>
@@ -1010,7 +1176,7 @@
                     <pic:cNvPicPr/>
                   </pic:nvPicPr>
                   <pic:blipFill>
-                    <a:blip r:embed="rId24"/>
+                    <a:blip r:embed="rId26"/>
                     <a:stretch>
                       <a:fillRect/>
                     </a:stretch>
@@ -1033,7 +1199,9 @@
     </w:p>
     <w:p>
       <w:r>
-        <w:lastRenderedPageBreak/>
+        <w:rPr>
+          <w:noProof/>
+        </w:rPr>
         <w:drawing>
           <wp:inline distT="0" distB="0" distL="0" distR="0" wp14:anchorId="238AD513" wp14:editId="04BA0F97">
             <wp:extent cx="5943600" cy="4003675"/>
@@ -1050,7 +1218,7 @@
                     <pic:cNvPicPr/>
                   </pic:nvPicPr>
                   <pic:blipFill>
-                    <a:blip r:embed="rId25"/>
+                    <a:blip r:embed="rId27"/>
                     <a:stretch>
                       <a:fillRect/>
                     </a:stretch>
@@ -1079,14 +1247,19 @@
       <w:r>
         <w:t>9. String</w:t>
       </w:r>
-    </w:p>
-    <w:p>
-      <w:r>
-        <w:lastRenderedPageBreak/>
+      <w:r>
+        <w:t xml:space="preserve"> concatenation</w:t>
+      </w:r>
+    </w:p>
+    <w:p>
+      <w:r>
+        <w:rPr>
+          <w:noProof/>
+        </w:rPr>
         <w:drawing>
-          <wp:inline distT="0" distB="0" distL="0" distR="0" wp14:anchorId="1B3C5846" wp14:editId="77C5D4BF">
-            <wp:extent cx="5943600" cy="3437890"/>
-            <wp:effectExtent l="0" t="0" r="0" b="0"/>
+          <wp:inline distT="0" distB="0" distL="0" distR="0" wp14:anchorId="1B3C5846" wp14:editId="64C426A9">
+            <wp:extent cx="4994086" cy="2888673"/>
+            <wp:effectExtent l="0" t="0" r="0" b="6985"/>
             <wp:docPr id="832611582" name="Picture 1" descr="A screen shot of a computer program&#10;&#10;Description automatically generated"/>
             <wp:cNvGraphicFramePr>
               <a:graphicFrameLocks xmlns:a="http://schemas.openxmlformats.org/drawingml/2006/main" noChangeAspect="1"/>
@@ -1099,7 +1272,7 @@
                     <pic:cNvPicPr/>
                   </pic:nvPicPr>
                   <pic:blipFill>
-                    <a:blip r:embed="rId26"/>
+                    <a:blip r:embed="rId28"/>
                     <a:stretch>
                       <a:fillRect/>
                     </a:stretch>
@@ -1107,7 +1280,7 @@
                   <pic:spPr>
                     <a:xfrm>
                       <a:off x="0" y="0"/>
-                      <a:ext cx="5943600" cy="3437890"/>
+                      <a:ext cx="5001983" cy="2893241"/>
                     </a:xfrm>
                     <a:prstGeom prst="rect">
                       <a:avLst/>
@@ -1122,10 +1295,13 @@
     </w:p>
     <w:p>
       <w:r>
+        <w:rPr>
+          <w:noProof/>
+        </w:rPr>
         <w:drawing>
-          <wp:inline distT="0" distB="0" distL="0" distR="0" wp14:anchorId="0D3C2B6A" wp14:editId="3EE67A3C">
-            <wp:extent cx="5943600" cy="3413760"/>
-            <wp:effectExtent l="0" t="0" r="0" b="0"/>
+          <wp:inline distT="0" distB="0" distL="0" distR="0" wp14:anchorId="0D3C2B6A" wp14:editId="2E7A99CE">
+            <wp:extent cx="5933950" cy="3408218"/>
+            <wp:effectExtent l="0" t="0" r="0" b="1905"/>
             <wp:docPr id="838733045" name="Picture 1" descr="A screen shot of a computer program&#10;&#10;Description automatically generated"/>
             <wp:cNvGraphicFramePr>
               <a:graphicFrameLocks xmlns:a="http://schemas.openxmlformats.org/drawingml/2006/main" noChangeAspect="1"/>
@@ -1138,7 +1314,7 @@
                     <pic:cNvPicPr/>
                   </pic:nvPicPr>
                   <pic:blipFill>
-                    <a:blip r:embed="rId27"/>
+                    <a:blip r:embed="rId29"/>
                     <a:stretch>
                       <a:fillRect/>
                     </a:stretch>
@@ -1146,7 +1322,7 @@
                   <pic:spPr>
                     <a:xfrm>
                       <a:off x="0" y="0"/>
-                      <a:ext cx="5943600" cy="3413760"/>
+                      <a:ext cx="5955258" cy="3420456"/>
                     </a:xfrm>
                     <a:prstGeom prst="rect">
                       <a:avLst/>
@@ -1161,6 +1337,9 @@
     </w:p>
     <w:p>
       <w:r>
+        <w:rPr>
+          <w:noProof/>
+        </w:rPr>
         <w:lastRenderedPageBreak/>
         <w:drawing>
           <wp:inline distT="0" distB="0" distL="0" distR="0" wp14:anchorId="37284979" wp14:editId="72A9EAAF">
@@ -1178,7 +1357,7 @@
                     <pic:cNvPicPr/>
                   </pic:nvPicPr>
                   <pic:blipFill>
-                    <a:blip r:embed="rId28"/>
+                    <a:blip r:embed="rId30"/>
                     <a:stretch>
                       <a:fillRect/>
                     </a:stretch>
@@ -1363,7 +1542,7 @@
   <w:abstractNum w:abstractNumId="1" w15:restartNumberingAfterBreak="0">
     <w:nsid w:val="25E33C9F"/>
     <w:multiLevelType w:val="multilevel"/>
-    <w:tmpl w:val="C28E648E"/>
+    <w:tmpl w:val="91247D02"/>
     <w:lvl w:ilvl="0">
       <w:start w:val="1"/>
       <w:numFmt w:val="bullet"/>
@@ -1380,20 +1559,15 @@
         <w:sz w:val="20"/>
       </w:rPr>
     </w:lvl>
-    <w:lvl w:ilvl="1" w:tentative="1">
-      <w:start w:val="1"/>
+    <w:lvl w:ilvl="1">
       <w:numFmt w:val="bullet"/>
-      <w:lvlText w:val=""/>
+      <w:lvlText w:val="-"/>
       <w:lvlJc w:val="left"/>
       <w:pPr>
-        <w:tabs>
-          <w:tab w:val="num" w:pos="1440"/>
-        </w:tabs>
         <w:ind w:left="1440" w:hanging="360"/>
       </w:pPr>
       <w:rPr>
-        <w:rFonts w:ascii="Symbol" w:hAnsi="Symbol" w:hint="default"/>
-        <w:sz w:val="20"/>
+        <w:rFonts w:ascii="Aptos" w:eastAsiaTheme="minorHAnsi" w:hAnsi="Aptos" w:cstheme="minorBidi" w:hint="default"/>
       </w:rPr>
     </w:lvl>
     <w:lvl w:ilvl="2" w:tentative="1">
@@ -2121,6 +2295,7 @@
   <w:style w:type="character" w:default="1" w:styleId="DefaultParagraphFont">
     <w:name w:val="Default Paragraph Font"/>
     <w:uiPriority w:val="1"/>
+    <w:semiHidden/>
     <w:unhideWhenUsed/>
   </w:style>
   <w:style w:type="table" w:default="1" w:styleId="TableNormal">

</xml_diff>